<commit_message>
Acomodando todas las actividades que no se porque algunas se borraron o nunca se subieron a la rama
</commit_message>
<xml_diff>
--- a/Primera Entrega/Clase 2- La Terminal/Alumnos/Gabriel_Nogueira/DH/repaso_clase1y2/historia de la informatica/repaso.docx
+++ b/Primera Entrega/Clase 2- La Terminal/Alumnos/Gabriel_Nogueira/DH/repaso_clase1y2/historia de la informatica/repaso.docx
@@ -4,7 +4,10 @@
   <w:body>
     <w:p>
       <w:r>
-        <w:t>Historia de la computación</w:t>
+        <w:t xml:space="preserve">Historia de la </w:t>
+      </w:r>
+      <w:r>
+        <w:t>Informatica</w:t>
       </w:r>
     </w:p>
     <w:p>
@@ -450,6 +453,7 @@
   <w:style w:type="character" w:default="1" w:styleId="Fuentedeprrafopredeter">
     <w:name w:val="Default Paragraph Font"/>
     <w:uiPriority w:val="1"/>
+    <w:semiHidden/>
     <w:unhideWhenUsed/>
   </w:style>
   <w:style w:type="table" w:default="1" w:styleId="Tablanormal">

</xml_diff>